<commit_message>
Added DutchBros recap and fixed image size errors.
</commit_message>
<xml_diff>
--- a/projects/Web/Dutch Bros Comps/Miller- designCompExplanation.docx
+++ b/projects/Web/Dutch Bros Comps/Miller- designCompExplanation.docx
@@ -44,7 +44,25 @@
         <w:ind w:firstLine="720"/>
       </w:pPr>
       <w:r>
-        <w:t xml:space="preserve">            I felt that the navigation “hamburger” is not very appropriate for a desktop-based design. This works well for mobile design, but on a computer, those with less experience will be less likely to understand what that is for. So, to fix this issue a created a navigation bar between a Dutch Bros logo and a design from their “Our Story” page that I felt fit perfectly in the header and added a humble touch for their valued customers. Also, a search bar was added to the header for search functionality throughout the website. I also decided to keep the footer the same as it was appropriate and worked well for the site, the only adjustment I made was the background color.</w:t>
+        <w:t xml:space="preserve">            I felt that the navigation “hamburger” is not very appropriate for a desktop-based design. This works well for mobile design, but on a computer, those with less experience will be less likely to understand what that is for.</w:t>
+      </w:r>
+      <w:r>
+        <w:t xml:space="preserve"> T</w:t>
+      </w:r>
+      <w:r>
+        <w:t>o fix this issue</w:t>
+      </w:r>
+      <w:r>
+        <w:t>,</w:t>
+      </w:r>
+      <w:r>
+        <w:t xml:space="preserve"> </w:t>
+      </w:r>
+      <w:r>
+        <w:t>I</w:t>
+      </w:r>
+      <w:r>
+        <w:t xml:space="preserve"> created a navigation bar between a Dutch Bros logo and a design from their “Our Story” page that I felt fit perfectly in the header and added a humble touch for their valued customers. Also, a search bar was added to the header for search functionality throughout the website. I also decided to keep the footer the same as it was appropriate and worked well for the site, the only adjustment I made was the background color.</w:t>
       </w:r>
     </w:p>
     <w:p>

</xml_diff>